<commit_message>
adding updates for csbase 2 code commits
</commit_message>
<xml_diff>
--- a/docs/CS Base – Knowledge Tree.docx
+++ b/docs/CS Base – Knowledge Tree.docx
@@ -2,7 +2,13 @@
 <file path=word/document.xml><?xml version="1.0" encoding="utf-8"?>
 <w:document xmlns:wpc="http://schemas.microsoft.com/office/word/2010/wordprocessingCanvas" xmlns:cx="http://schemas.microsoft.com/office/drawing/2014/chartex" xmlns:cx1="http://schemas.microsoft.com/office/drawing/2015/9/8/chartex" xmlns:cx2="http://schemas.microsoft.com/office/drawing/2015/10/21/chartex" xmlns:cx3="http://schemas.microsoft.com/office/drawing/2016/5/9/chartex" xmlns:cx4="http://schemas.microsoft.com/office/drawing/2016/5/10/chartex" xmlns:cx5="http://schemas.microsoft.com/office/drawing/2016/5/11/chartex" xmlns:cx6="http://schemas.microsoft.com/office/drawing/2016/5/12/chartex" xmlns:cx7="http://schemas.microsoft.com/office/drawing/2016/5/13/chartex" xmlns:cx8="http://schemas.microsoft.com/office/drawing/2016/5/14/chartex" xmlns:mc="http://schemas.openxmlformats.org/markup-compatibility/2006" xmlns:aink="http://schemas.microsoft.com/office/drawing/2016/ink" xmlns:am3d="http://schemas.microsoft.com/office/drawing/2017/model3d" xmlns:o="urn:schemas-microsoft-com:office:office" xmlns:oel="http://schemas.microsoft.com/office/2019/extlst" xmlns:r="http://schemas.openxmlformats.org/officeDocument/2006/relationships" xmlns:m="http://schemas.openxmlformats.org/officeDocument/2006/math" xmlns:v="urn:schemas-microsoft-com:vml" xmlns:wp14="http://schemas.microsoft.com/office/word/2010/wordprocessingDrawing" xmlns:wp="http://schemas.openxmlformats.org/drawingml/2006/wordprocessingDrawing" xmlns:w10="urn:schemas-microsoft-com:office:word" xmlns:w="http://schemas.openxmlformats.org/wordprocessingml/2006/main" xmlns:w14="http://schemas.microsoft.com/office/word/2010/wordml" xmlns:w15="http://schemas.microsoft.com/office/word/2012/wordml" xmlns:w16cex="http://schemas.microsoft.com/office/word/2018/wordml/cex" xmlns:w16cid="http://schemas.microsoft.com/office/word/2016/wordml/cid" xmlns:w16="http://schemas.microsoft.com/office/word/2018/wordml" xmlns:w16sdtdh="http://schemas.microsoft.com/office/word/2020/wordml/sdtdatahash" xmlns:w16se="http://schemas.microsoft.com/office/word/2015/wordml/symex" xmlns:wpg="http://schemas.microsoft.com/office/word/2010/wordprocessingGroup" xmlns:wpi="http://schemas.microsoft.com/office/word/2010/wordprocessingInk" xmlns:wne="http://schemas.microsoft.com/office/word/2006/wordml" xmlns:wps="http://schemas.microsoft.com/office/word/2010/wordprocessingShape" mc:Ignorable="w14 w15 w16se w16cid w16 w16cex w16sdtdh wp14">
   <w:body>
-    <w:p>
+    <w:p/>
+    <w:p/>
+    <w:p/>
+    <w:p>
+      <w:pPr>
+        <w:pStyle w:val="Title"/>
+      </w:pPr>
       <w:r>
         <w:t>CS Base – Knowledge Tree</w:t>
       </w:r>
@@ -15,7 +21,11 @@
     <w:p/>
     <w:p/>
     <w:p>
-      <w:r>
+      <w:pPr>
+        <w:pageBreakBefore/>
+      </w:pPr>
+      <w:r>
+        <w:lastRenderedPageBreak/>
         <w:t>Computer Science Body of Knowledge Tree</w:t>
       </w:r>
     </w:p>
@@ -283,6 +293,18 @@
       <w:pPr>
         <w:pStyle w:val="ListParagraph"/>
         <w:numPr>
+          <w:ilvl w:val="3"/>
+          <w:numId w:val="1"/>
+        </w:numPr>
+      </w:pPr>
+      <w:r>
+        <w:t>Binomial Queues</w:t>
+      </w:r>
+    </w:p>
+    <w:p>
+      <w:pPr>
+        <w:pStyle w:val="ListParagraph"/>
+        <w:numPr>
           <w:ilvl w:val="2"/>
           <w:numId w:val="1"/>
         </w:numPr>
@@ -361,11 +383,112 @@
       <w:pPr>
         <w:pStyle w:val="ListParagraph"/>
         <w:numPr>
+          <w:ilvl w:val="4"/>
+          <w:numId w:val="1"/>
+        </w:numPr>
+      </w:pPr>
+      <w:r>
+        <w:t>Pre-order traversal</w:t>
+      </w:r>
+    </w:p>
+    <w:p>
+      <w:pPr>
+        <w:pStyle w:val="ListParagraph"/>
+        <w:numPr>
+          <w:ilvl w:val="4"/>
+          <w:numId w:val="1"/>
+        </w:numPr>
+      </w:pPr>
+      <w:r>
+        <w:t>In-order traversal</w:t>
+      </w:r>
+    </w:p>
+    <w:p>
+      <w:pPr>
+        <w:pStyle w:val="ListParagraph"/>
+        <w:numPr>
+          <w:ilvl w:val="4"/>
+          <w:numId w:val="1"/>
+        </w:numPr>
+      </w:pPr>
+      <w:r>
+        <w:t>Post-order traversal</w:t>
+      </w:r>
+    </w:p>
+    <w:p>
+      <w:pPr>
+        <w:pStyle w:val="ListParagraph"/>
+        <w:numPr>
+          <w:ilvl w:val="4"/>
+          <w:numId w:val="1"/>
+        </w:numPr>
+      </w:pPr>
+      <w:r>
+        <w:t>Recursive Traversal</w:t>
+      </w:r>
+    </w:p>
+    <w:p>
+      <w:pPr>
+        <w:pStyle w:val="ListParagraph"/>
+        <w:numPr>
+          <w:ilvl w:val="4"/>
+          <w:numId w:val="1"/>
+        </w:numPr>
+      </w:pPr>
+      <w:r>
+        <w:t xml:space="preserve">Level-order </w:t>
+      </w:r>
+      <w:proofErr w:type="gramStart"/>
+      <w:r>
+        <w:t>traversal</w:t>
+      </w:r>
+      <w:proofErr w:type="gramEnd"/>
+    </w:p>
+    <w:p>
+      <w:pPr>
+        <w:pStyle w:val="ListParagraph"/>
+        <w:numPr>
           <w:ilvl w:val="3"/>
           <w:numId w:val="1"/>
         </w:numPr>
       </w:pPr>
       <w:r>
+        <w:t>Binary Search Trees</w:t>
+      </w:r>
+    </w:p>
+    <w:p>
+      <w:pPr>
+        <w:pStyle w:val="ListParagraph"/>
+        <w:numPr>
+          <w:ilvl w:val="3"/>
+          <w:numId w:val="1"/>
+        </w:numPr>
+      </w:pPr>
+      <w:r>
+        <w:t>Digital Search Trees</w:t>
+      </w:r>
+    </w:p>
+    <w:p>
+      <w:pPr>
+        <w:pStyle w:val="ListParagraph"/>
+        <w:numPr>
+          <w:ilvl w:val="3"/>
+          <w:numId w:val="1"/>
+        </w:numPr>
+      </w:pPr>
+      <w:r>
+        <w:t>Balanced Trees</w:t>
+      </w:r>
+    </w:p>
+    <w:p>
+      <w:pPr>
+        <w:pStyle w:val="ListParagraph"/>
+        <w:numPr>
+          <w:ilvl w:val="3"/>
+          <w:numId w:val="1"/>
+        </w:numPr>
+      </w:pPr>
+      <w:r>
         <w:t>Threaded Binary Trees</w:t>
       </w:r>
     </w:p>
@@ -414,6 +537,52 @@
         </w:numPr>
       </w:pPr>
       <w:r>
+        <w:t>B-Trees</w:t>
+      </w:r>
+    </w:p>
+    <w:p>
+      <w:pPr>
+        <w:pStyle w:val="ListParagraph"/>
+        <w:numPr>
+          <w:ilvl w:val="4"/>
+          <w:numId w:val="1"/>
+        </w:numPr>
+      </w:pPr>
+      <w:r>
+        <w:lastRenderedPageBreak/>
+        <w:t>B-Tree Search</w:t>
+      </w:r>
+    </w:p>
+    <w:p>
+      <w:pPr>
+        <w:pStyle w:val="ListParagraph"/>
+        <w:numPr>
+          <w:ilvl w:val="4"/>
+          <w:numId w:val="1"/>
+        </w:numPr>
+      </w:pPr>
+      <w:r>
+        <w:t>B-Tree insertion</w:t>
+      </w:r>
+    </w:p>
+    <w:p>
+      <w:pPr>
+        <w:pStyle w:val="ListParagraph"/>
+        <w:numPr>
+          <w:ilvl w:val="4"/>
+          <w:numId w:val="1"/>
+        </w:numPr>
+      </w:pPr>
+    </w:p>
+    <w:p>
+      <w:pPr>
+        <w:pStyle w:val="ListParagraph"/>
+        <w:numPr>
+          <w:ilvl w:val="3"/>
+          <w:numId w:val="1"/>
+        </w:numPr>
+      </w:pPr>
+      <w:r>
         <w:t>Skip Lists</w:t>
       </w:r>
     </w:p>
@@ -438,8 +607,1302 @@
         </w:numPr>
       </w:pPr>
       <w:r>
+        <w:t>Splay Trees</w:t>
+      </w:r>
+    </w:p>
+    <w:p>
+      <w:pPr>
+        <w:pStyle w:val="ListParagraph"/>
+        <w:numPr>
+          <w:ilvl w:val="3"/>
+          <w:numId w:val="1"/>
+        </w:numPr>
+      </w:pPr>
+      <w:r>
+        <w:t>Multiway Trees</w:t>
+      </w:r>
+    </w:p>
+    <w:p>
+      <w:pPr>
+        <w:pStyle w:val="ListParagraph"/>
+        <w:numPr>
+          <w:ilvl w:val="2"/>
+          <w:numId w:val="1"/>
+        </w:numPr>
+      </w:pPr>
+      <w:proofErr w:type="spellStart"/>
+      <w:r>
+        <w:t>Trie</w:t>
+      </w:r>
+      <w:proofErr w:type="spellEnd"/>
+    </w:p>
+    <w:p>
+      <w:pPr>
+        <w:pStyle w:val="ListParagraph"/>
+        <w:numPr>
+          <w:ilvl w:val="3"/>
+          <w:numId w:val="1"/>
+        </w:numPr>
+      </w:pPr>
+      <w:r>
+        <w:t xml:space="preserve">Multiway </w:t>
+      </w:r>
+      <w:proofErr w:type="spellStart"/>
+      <w:r>
+        <w:t>Trie</w:t>
+      </w:r>
+      <w:proofErr w:type="spellEnd"/>
+    </w:p>
+    <w:p>
+      <w:pPr>
+        <w:pStyle w:val="ListParagraph"/>
+        <w:numPr>
+          <w:ilvl w:val="3"/>
+          <w:numId w:val="1"/>
+        </w:numPr>
+      </w:pPr>
+      <w:r>
+        <w:t xml:space="preserve">Patricia </w:t>
+      </w:r>
+      <w:proofErr w:type="spellStart"/>
+      <w:r>
+        <w:t>Trie</w:t>
+      </w:r>
+      <w:proofErr w:type="spellEnd"/>
+    </w:p>
+    <w:p>
+      <w:pPr>
+        <w:pStyle w:val="ListParagraph"/>
+        <w:numPr>
+          <w:ilvl w:val="4"/>
+          <w:numId w:val="1"/>
+        </w:numPr>
+      </w:pPr>
+      <w:r>
+        <w:t xml:space="preserve">Patricia </w:t>
+      </w:r>
+      <w:proofErr w:type="spellStart"/>
+      <w:r>
+        <w:t>Trie</w:t>
+      </w:r>
+      <w:proofErr w:type="spellEnd"/>
+      <w:r>
+        <w:t xml:space="preserve"> Search</w:t>
+      </w:r>
+    </w:p>
+    <w:p>
+      <w:pPr>
+        <w:pStyle w:val="ListParagraph"/>
+        <w:numPr>
+          <w:ilvl w:val="4"/>
+          <w:numId w:val="1"/>
+        </w:numPr>
+      </w:pPr>
+      <w:r>
+        <w:t xml:space="preserve">Patricia </w:t>
+      </w:r>
+      <w:proofErr w:type="spellStart"/>
+      <w:r>
+        <w:t>Trie</w:t>
+      </w:r>
+      <w:proofErr w:type="spellEnd"/>
+      <w:r>
+        <w:t xml:space="preserve"> </w:t>
+      </w:r>
+      <w:r>
+        <w:t>Sort</w:t>
+      </w:r>
+    </w:p>
+    <w:p>
+      <w:pPr>
+        <w:pStyle w:val="ListParagraph"/>
+        <w:numPr>
+          <w:ilvl w:val="4"/>
+          <w:numId w:val="1"/>
+        </w:numPr>
+      </w:pPr>
+    </w:p>
+    <w:p>
+      <w:pPr>
+        <w:pStyle w:val="ListParagraph"/>
+        <w:numPr>
+          <w:ilvl w:val="2"/>
+          <w:numId w:val="1"/>
+        </w:numPr>
+      </w:pPr>
+      <w:r>
+        <w:t>Sparse Matrix</w:t>
+      </w:r>
+    </w:p>
+    <w:p>
+      <w:pPr>
+        <w:pStyle w:val="ListParagraph"/>
+        <w:numPr>
+          <w:ilvl w:val="2"/>
+          <w:numId w:val="1"/>
+        </w:numPr>
+      </w:pPr>
+      <w:r>
+        <w:t>Heaps</w:t>
+      </w:r>
+    </w:p>
+    <w:p>
+      <w:pPr>
+        <w:pStyle w:val="ListParagraph"/>
+        <w:numPr>
+          <w:ilvl w:val="2"/>
+          <w:numId w:val="1"/>
+        </w:numPr>
+      </w:pPr>
+      <w:r>
+        <w:t>Hash Tables</w:t>
+      </w:r>
+    </w:p>
+    <w:p>
+      <w:pPr>
+        <w:pStyle w:val="ListParagraph"/>
+        <w:numPr>
+          <w:ilvl w:val="2"/>
+          <w:numId w:val="1"/>
+        </w:numPr>
+      </w:pPr>
+      <w:r>
+        <w:t>Graphs</w:t>
+      </w:r>
+    </w:p>
+    <w:p>
+      <w:pPr>
+        <w:pStyle w:val="ListParagraph"/>
+        <w:numPr>
+          <w:ilvl w:val="3"/>
+          <w:numId w:val="1"/>
+        </w:numPr>
+      </w:pPr>
+      <w:r>
+        <w:t>Types</w:t>
+      </w:r>
+    </w:p>
+    <w:p>
+      <w:pPr>
+        <w:pStyle w:val="ListParagraph"/>
+        <w:numPr>
+          <w:ilvl w:val="4"/>
+          <w:numId w:val="1"/>
+        </w:numPr>
+      </w:pPr>
+      <w:r>
+        <w:t>Directed Graphs</w:t>
+      </w:r>
+    </w:p>
+    <w:p>
+      <w:pPr>
+        <w:pStyle w:val="ListParagraph"/>
+        <w:numPr>
+          <w:ilvl w:val="4"/>
+          <w:numId w:val="1"/>
+        </w:numPr>
+      </w:pPr>
+      <w:r>
+        <w:t>Undirected Graphs</w:t>
+      </w:r>
+    </w:p>
+    <w:p>
+      <w:pPr>
+        <w:pStyle w:val="ListParagraph"/>
+        <w:numPr>
+          <w:ilvl w:val="4"/>
+          <w:numId w:val="1"/>
+        </w:numPr>
+      </w:pPr>
+      <w:r>
+        <w:t>Connected Graphs</w:t>
+      </w:r>
+    </w:p>
+    <w:p>
+      <w:pPr>
+        <w:pStyle w:val="ListParagraph"/>
+        <w:numPr>
+          <w:ilvl w:val="3"/>
+          <w:numId w:val="1"/>
+        </w:numPr>
+      </w:pPr>
+      <w:r>
+        <w:t>Representations</w:t>
+      </w:r>
+    </w:p>
+    <w:p>
+      <w:pPr>
+        <w:pStyle w:val="ListParagraph"/>
+        <w:numPr>
+          <w:ilvl w:val="4"/>
+          <w:numId w:val="1"/>
+        </w:numPr>
+      </w:pPr>
+      <w:r>
+        <w:t>Adjacency Matrix</w:t>
+      </w:r>
+    </w:p>
+    <w:p>
+      <w:pPr>
+        <w:pStyle w:val="ListParagraph"/>
+        <w:numPr>
+          <w:ilvl w:val="4"/>
+          <w:numId w:val="1"/>
+        </w:numPr>
+      </w:pPr>
+      <w:r>
+        <w:t>Adjacency Lists</w:t>
+      </w:r>
+    </w:p>
+    <w:p>
+      <w:pPr>
+        <w:pStyle w:val="ListParagraph"/>
+        <w:numPr>
+          <w:ilvl w:val="3"/>
+          <w:numId w:val="1"/>
+        </w:numPr>
+      </w:pPr>
+      <w:r>
+        <w:t>Operations</w:t>
+      </w:r>
+    </w:p>
+    <w:p>
+      <w:pPr>
+        <w:pStyle w:val="ListParagraph"/>
+        <w:numPr>
+          <w:ilvl w:val="4"/>
+          <w:numId w:val="1"/>
+        </w:numPr>
+      </w:pPr>
+      <w:r>
+        <w:t>Search</w:t>
+      </w:r>
+    </w:p>
+    <w:p>
+      <w:pPr>
+        <w:pStyle w:val="ListParagraph"/>
+        <w:numPr>
+          <w:ilvl w:val="5"/>
+          <w:numId w:val="1"/>
+        </w:numPr>
+      </w:pPr>
+      <w:r>
+        <w:t>Depth First Search</w:t>
+      </w:r>
+    </w:p>
+    <w:p>
+      <w:pPr>
+        <w:pStyle w:val="ListParagraph"/>
+        <w:numPr>
+          <w:ilvl w:val="5"/>
+          <w:numId w:val="1"/>
+        </w:numPr>
+      </w:pPr>
+      <w:r>
+        <w:t>Depth First Search Spanning Forest</w:t>
+      </w:r>
+    </w:p>
+    <w:p>
+      <w:pPr>
+        <w:pStyle w:val="ListParagraph"/>
+        <w:numPr>
+          <w:ilvl w:val="4"/>
+          <w:numId w:val="1"/>
+        </w:numPr>
+      </w:pPr>
+      <w:r>
+        <w:t>Topological Sorting</w:t>
+      </w:r>
+    </w:p>
+    <w:p>
+      <w:pPr>
+        <w:pStyle w:val="ListParagraph"/>
+        <w:numPr>
+          <w:ilvl w:val="4"/>
+          <w:numId w:val="1"/>
+        </w:numPr>
+      </w:pPr>
+      <w:r>
+        <w:t>Finding Euler Paths</w:t>
+      </w:r>
+    </w:p>
+    <w:p>
+      <w:pPr>
+        <w:pStyle w:val="ListParagraph"/>
+        <w:numPr>
+          <w:ilvl w:val="4"/>
+          <w:numId w:val="1"/>
+        </w:numPr>
+      </w:pPr>
+      <w:r>
+        <w:t>Finding Euler Circuits</w:t>
+      </w:r>
+    </w:p>
+    <w:p>
+      <w:pPr>
+        <w:pStyle w:val="ListParagraph"/>
+        <w:numPr>
+          <w:ilvl w:val="4"/>
+          <w:numId w:val="1"/>
+        </w:numPr>
+      </w:pPr>
+      <w:r>
+        <w:t>Shortest Path Algorithms</w:t>
+      </w:r>
+    </w:p>
+    <w:p>
+      <w:pPr>
+        <w:pStyle w:val="ListParagraph"/>
+        <w:numPr>
+          <w:ilvl w:val="5"/>
+          <w:numId w:val="1"/>
+        </w:numPr>
+      </w:pPr>
+      <w:r>
+        <w:t>Dijkstra’s Algorithm</w:t>
+      </w:r>
+    </w:p>
+    <w:p>
+      <w:pPr>
+        <w:pStyle w:val="ListParagraph"/>
+        <w:numPr>
+          <w:ilvl w:val="5"/>
+          <w:numId w:val="1"/>
+        </w:numPr>
+      </w:pPr>
+      <w:r>
+        <w:t>Travelling Salesperson Problem</w:t>
+      </w:r>
+    </w:p>
+    <w:p>
+      <w:pPr>
+        <w:pStyle w:val="ListParagraph"/>
+        <w:numPr>
+          <w:ilvl w:val="4"/>
+          <w:numId w:val="1"/>
+        </w:numPr>
+      </w:pPr>
+      <w:r>
+        <w:t>Finding Hamiltonian Cycles</w:t>
+      </w:r>
+    </w:p>
+    <w:p>
+      <w:pPr>
+        <w:pStyle w:val="ListParagraph"/>
+        <w:numPr>
+          <w:ilvl w:val="4"/>
+          <w:numId w:val="1"/>
+        </w:numPr>
+      </w:pPr>
+      <w:r>
+        <w:t>Bellman Ford</w:t>
+      </w:r>
+    </w:p>
+    <w:p>
+      <w:pPr>
+        <w:pStyle w:val="ListParagraph"/>
+        <w:numPr>
+          <w:ilvl w:val="4"/>
+          <w:numId w:val="1"/>
+        </w:numPr>
+      </w:pPr>
+      <w:r>
+        <w:t>Floyds Algorithm</w:t>
+      </w:r>
+    </w:p>
+    <w:p>
+      <w:pPr>
+        <w:pStyle w:val="ListParagraph"/>
+        <w:numPr>
+          <w:ilvl w:val="4"/>
+          <w:numId w:val="1"/>
+        </w:numPr>
+      </w:pPr>
+      <w:r>
+        <w:t>Minimum Spanning Trees</w:t>
+      </w:r>
+    </w:p>
+    <w:p>
+      <w:pPr>
+        <w:pStyle w:val="ListParagraph"/>
+        <w:numPr>
+          <w:ilvl w:val="4"/>
+          <w:numId w:val="1"/>
+        </w:numPr>
+      </w:pPr>
+      <w:r>
+        <w:t>Kruskal’s Algorithm</w:t>
+      </w:r>
+    </w:p>
+    <w:p>
+      <w:pPr>
+        <w:pStyle w:val="ListParagraph"/>
+        <w:numPr>
+          <w:ilvl w:val="4"/>
+          <w:numId w:val="1"/>
+        </w:numPr>
+      </w:pPr>
+      <w:r>
+        <w:t>Prims Algorithm</w:t>
+      </w:r>
+    </w:p>
+    <w:p>
+      <w:pPr>
+        <w:pStyle w:val="ListParagraph"/>
+        <w:numPr>
+          <w:ilvl w:val="4"/>
+          <w:numId w:val="1"/>
+        </w:numPr>
+      </w:pPr>
+      <w:proofErr w:type="spellStart"/>
+      <w:r>
+        <w:t>Warshalls</w:t>
+      </w:r>
+      <w:proofErr w:type="spellEnd"/>
+      <w:r>
+        <w:t xml:space="preserve"> Algorithm</w:t>
+      </w:r>
+    </w:p>
+    <w:p>
+      <w:pPr>
+        <w:pStyle w:val="ListParagraph"/>
+        <w:numPr>
+          <w:ilvl w:val="3"/>
+          <w:numId w:val="1"/>
+        </w:numPr>
+      </w:pPr>
+      <w:r>
+        <w:t>Concepts</w:t>
+      </w:r>
+    </w:p>
+    <w:p>
+      <w:pPr>
+        <w:pStyle w:val="ListParagraph"/>
+        <w:numPr>
+          <w:ilvl w:val="4"/>
+          <w:numId w:val="1"/>
+        </w:numPr>
+      </w:pPr>
+      <w:r>
+        <w:t>Transitive Closure</w:t>
+      </w:r>
+    </w:p>
+    <w:p>
+      <w:pPr>
+        <w:pStyle w:val="ListParagraph"/>
+        <w:numPr>
+          <w:ilvl w:val="4"/>
+          <w:numId w:val="1"/>
+        </w:numPr>
+      </w:pPr>
+      <w:r>
         <w:lastRenderedPageBreak/>
-        <w:t>Splay Trees</w:t>
+        <w:t>Euclidean Graphs</w:t>
+      </w:r>
+    </w:p>
+    <w:p>
+      <w:pPr>
+        <w:pStyle w:val="ListParagraph"/>
+        <w:numPr>
+          <w:ilvl w:val="4"/>
+          <w:numId w:val="1"/>
+        </w:numPr>
+      </w:pPr>
+      <w:r>
+        <w:t>Isomorphic Graphs</w:t>
+      </w:r>
+    </w:p>
+    <w:p>
+      <w:pPr>
+        <w:pStyle w:val="ListParagraph"/>
+        <w:numPr>
+          <w:ilvl w:val="4"/>
+          <w:numId w:val="1"/>
+        </w:numPr>
+      </w:pPr>
+      <w:r>
+        <w:t>Paths</w:t>
+      </w:r>
+    </w:p>
+    <w:p>
+      <w:pPr>
+        <w:pStyle w:val="ListParagraph"/>
+        <w:numPr>
+          <w:ilvl w:val="5"/>
+          <w:numId w:val="1"/>
+        </w:numPr>
+      </w:pPr>
+      <w:r>
+        <w:t>Simple Paths</w:t>
+      </w:r>
+    </w:p>
+    <w:p>
+      <w:pPr>
+        <w:pStyle w:val="ListParagraph"/>
+        <w:numPr>
+          <w:ilvl w:val="5"/>
+          <w:numId w:val="1"/>
+        </w:numPr>
+      </w:pPr>
+      <w:r>
+        <w:t>Cyclic Path</w:t>
+      </w:r>
+    </w:p>
+    <w:p>
+      <w:pPr>
+        <w:pStyle w:val="ListParagraph"/>
+        <w:numPr>
+          <w:ilvl w:val="5"/>
+          <w:numId w:val="1"/>
+        </w:numPr>
+      </w:pPr>
+      <w:r>
+        <w:t>Tour</w:t>
+      </w:r>
+    </w:p>
+    <w:p>
+      <w:pPr>
+        <w:pStyle w:val="ListParagraph"/>
+        <w:numPr>
+          <w:ilvl w:val="5"/>
+          <w:numId w:val="1"/>
+        </w:numPr>
+      </w:pPr>
+      <w:r>
+        <w:t>Path Length</w:t>
+      </w:r>
+    </w:p>
+    <w:p>
+      <w:pPr>
+        <w:pStyle w:val="ListParagraph"/>
+        <w:numPr>
+          <w:ilvl w:val="5"/>
+          <w:numId w:val="1"/>
+        </w:numPr>
+      </w:pPr>
+      <w:r>
+        <w:t>Disjoint Paths</w:t>
+      </w:r>
+    </w:p>
+    <w:p>
+      <w:pPr>
+        <w:pStyle w:val="ListParagraph"/>
+        <w:numPr>
+          <w:ilvl w:val="4"/>
+          <w:numId w:val="1"/>
+        </w:numPr>
+      </w:pPr>
+    </w:p>
+    <w:p>
+      <w:pPr>
+        <w:pStyle w:val="ListParagraph"/>
+        <w:numPr>
+          <w:ilvl w:val="4"/>
+          <w:numId w:val="1"/>
+        </w:numPr>
+      </w:pPr>
+      <w:r>
+        <w:t>Parallel Edges</w:t>
+      </w:r>
+    </w:p>
+    <w:p>
+      <w:pPr>
+        <w:pStyle w:val="ListParagraph"/>
+        <w:numPr>
+          <w:ilvl w:val="4"/>
+          <w:numId w:val="1"/>
+        </w:numPr>
+      </w:pPr>
+      <w:r>
+        <w:t>Disjoint</w:t>
+      </w:r>
+    </w:p>
+    <w:p>
+      <w:pPr>
+        <w:pStyle w:val="ListParagraph"/>
+        <w:numPr>
+          <w:ilvl w:val="4"/>
+          <w:numId w:val="1"/>
+        </w:numPr>
+      </w:pPr>
+      <w:r>
+        <w:t>Disjoint Paths</w:t>
+      </w:r>
+    </w:p>
+    <w:p>
+      <w:pPr>
+        <w:pStyle w:val="ListParagraph"/>
+        <w:numPr>
+          <w:ilvl w:val="4"/>
+          <w:numId w:val="1"/>
+        </w:numPr>
+      </w:pPr>
+      <w:r>
+        <w:t>Vertex Disjoint</w:t>
+      </w:r>
+    </w:p>
+    <w:p>
+      <w:pPr>
+        <w:pStyle w:val="ListParagraph"/>
+        <w:numPr>
+          <w:ilvl w:val="4"/>
+          <w:numId w:val="1"/>
+        </w:numPr>
+      </w:pPr>
+      <w:r>
+        <w:t>Edge Disjoint</w:t>
+      </w:r>
+    </w:p>
+    <w:p>
+      <w:pPr>
+        <w:pStyle w:val="ListParagraph"/>
+        <w:numPr>
+          <w:ilvl w:val="4"/>
+          <w:numId w:val="1"/>
+        </w:numPr>
+      </w:pPr>
+      <w:r>
+        <w:t>Connected Graph</w:t>
+      </w:r>
+    </w:p>
+    <w:p>
+      <w:pPr>
+        <w:pStyle w:val="ListParagraph"/>
+        <w:numPr>
+          <w:ilvl w:val="4"/>
+          <w:numId w:val="1"/>
+        </w:numPr>
+      </w:pPr>
+      <w:r>
+        <w:t>Connected Components</w:t>
+      </w:r>
+    </w:p>
+    <w:p>
+      <w:pPr>
+        <w:pStyle w:val="ListParagraph"/>
+        <w:numPr>
+          <w:ilvl w:val="4"/>
+          <w:numId w:val="1"/>
+        </w:numPr>
+      </w:pPr>
+      <w:r>
+        <w:t>Maximal Connected Subgraphs</w:t>
+      </w:r>
+    </w:p>
+    <w:p>
+      <w:pPr>
+        <w:pStyle w:val="ListParagraph"/>
+        <w:numPr>
+          <w:ilvl w:val="4"/>
+          <w:numId w:val="1"/>
+        </w:numPr>
+      </w:pPr>
+      <w:r>
+        <w:t>Acyclic Connected Graph =&gt; Tree</w:t>
+      </w:r>
+    </w:p>
+    <w:p>
+      <w:pPr>
+        <w:pStyle w:val="ListParagraph"/>
+        <w:numPr>
+          <w:ilvl w:val="4"/>
+          <w:numId w:val="1"/>
+        </w:numPr>
+      </w:pPr>
+      <w:r>
+        <w:t>Forest (Set of trees)</w:t>
+      </w:r>
+    </w:p>
+    <w:p>
+      <w:pPr>
+        <w:pStyle w:val="ListParagraph"/>
+        <w:numPr>
+          <w:ilvl w:val="4"/>
+          <w:numId w:val="1"/>
+        </w:numPr>
+      </w:pPr>
+      <w:r>
+        <w:t>Spanning Tree</w:t>
+      </w:r>
+    </w:p>
+    <w:p>
+      <w:pPr>
+        <w:pStyle w:val="ListParagraph"/>
+        <w:numPr>
+          <w:ilvl w:val="4"/>
+          <w:numId w:val="1"/>
+        </w:numPr>
+      </w:pPr>
+      <w:r>
+        <w:t>Spanning Forest</w:t>
+      </w:r>
+    </w:p>
+    <w:p>
+      <w:pPr>
+        <w:pStyle w:val="ListParagraph"/>
+        <w:numPr>
+          <w:ilvl w:val="4"/>
+          <w:numId w:val="1"/>
+        </w:numPr>
+      </w:pPr>
+      <w:r>
+        <w:t>Acyclic Connected Graph</w:t>
+      </w:r>
+    </w:p>
+    <w:p>
+      <w:pPr>
+        <w:pStyle w:val="ListParagraph"/>
+        <w:numPr>
+          <w:ilvl w:val="4"/>
+          <w:numId w:val="1"/>
+        </w:numPr>
+      </w:pPr>
+      <w:r>
+        <w:t>Complete Graphs</w:t>
+      </w:r>
+    </w:p>
+    <w:p>
+      <w:pPr>
+        <w:pStyle w:val="ListParagraph"/>
+        <w:numPr>
+          <w:ilvl w:val="4"/>
+          <w:numId w:val="1"/>
+        </w:numPr>
+      </w:pPr>
+      <w:r>
+        <w:t>Complement of a Graph</w:t>
+      </w:r>
+    </w:p>
+    <w:p>
+      <w:pPr>
+        <w:pStyle w:val="ListParagraph"/>
+        <w:numPr>
+          <w:ilvl w:val="4"/>
+          <w:numId w:val="1"/>
+        </w:numPr>
+      </w:pPr>
+      <w:r>
+        <w:t>Union of two Graphs</w:t>
+      </w:r>
+    </w:p>
+    <w:p>
+      <w:pPr>
+        <w:pStyle w:val="ListParagraph"/>
+        <w:numPr>
+          <w:ilvl w:val="4"/>
+          <w:numId w:val="1"/>
+        </w:numPr>
+      </w:pPr>
+      <w:r>
+        <w:t>Clique (Complete Subgraph)</w:t>
+      </w:r>
+    </w:p>
+    <w:p>
+      <w:pPr>
+        <w:pStyle w:val="ListParagraph"/>
+        <w:numPr>
+          <w:ilvl w:val="4"/>
+          <w:numId w:val="1"/>
+        </w:numPr>
+      </w:pPr>
+      <w:r>
+        <w:t>Graph Density</w:t>
+      </w:r>
+    </w:p>
+    <w:p>
+      <w:pPr>
+        <w:pStyle w:val="ListParagraph"/>
+        <w:numPr>
+          <w:ilvl w:val="4"/>
+          <w:numId w:val="1"/>
+        </w:numPr>
+      </w:pPr>
+      <w:r>
+        <w:t>Dense Graph</w:t>
+      </w:r>
+    </w:p>
+    <w:p>
+      <w:pPr>
+        <w:pStyle w:val="ListParagraph"/>
+        <w:numPr>
+          <w:ilvl w:val="4"/>
+          <w:numId w:val="1"/>
+        </w:numPr>
+      </w:pPr>
+      <w:r>
+        <w:t>Sparse Graph</w:t>
+      </w:r>
+    </w:p>
+    <w:p>
+      <w:pPr>
+        <w:pStyle w:val="ListParagraph"/>
+        <w:numPr>
+          <w:ilvl w:val="4"/>
+          <w:numId w:val="1"/>
+        </w:numPr>
+      </w:pPr>
+      <w:r>
+        <w:t>Bipartite Graph</w:t>
+      </w:r>
+    </w:p>
+    <w:p>
+      <w:pPr>
+        <w:pStyle w:val="ListParagraph"/>
+        <w:numPr>
+          <w:ilvl w:val="4"/>
+          <w:numId w:val="1"/>
+        </w:numPr>
+      </w:pPr>
+      <w:r>
+        <w:t>Undirected Graphs</w:t>
+      </w:r>
+    </w:p>
+    <w:p>
+      <w:pPr>
+        <w:pStyle w:val="ListParagraph"/>
+        <w:numPr>
+          <w:ilvl w:val="4"/>
+          <w:numId w:val="1"/>
+        </w:numPr>
+      </w:pPr>
+      <w:r>
+        <w:t>Directed Graphs, Digraphs</w:t>
+      </w:r>
+    </w:p>
+    <w:p>
+      <w:pPr>
+        <w:pStyle w:val="ListParagraph"/>
+        <w:numPr>
+          <w:ilvl w:val="4"/>
+          <w:numId w:val="1"/>
+        </w:numPr>
+      </w:pPr>
+      <w:r>
+        <w:t>Directed Edges</w:t>
+      </w:r>
+    </w:p>
+    <w:p>
+      <w:pPr>
+        <w:pStyle w:val="ListParagraph"/>
+        <w:numPr>
+          <w:ilvl w:val="4"/>
+          <w:numId w:val="1"/>
+        </w:numPr>
+      </w:pPr>
+      <w:r>
+        <w:t>Arc</w:t>
+      </w:r>
+    </w:p>
+    <w:p>
+      <w:pPr>
+        <w:pStyle w:val="ListParagraph"/>
+        <w:numPr>
+          <w:ilvl w:val="4"/>
+          <w:numId w:val="1"/>
+        </w:numPr>
+      </w:pPr>
+      <w:r>
+        <w:t>Directed Edges</w:t>
+      </w:r>
+    </w:p>
+    <w:p>
+      <w:pPr>
+        <w:pStyle w:val="ListParagraph"/>
+        <w:numPr>
+          <w:ilvl w:val="5"/>
+          <w:numId w:val="1"/>
+        </w:numPr>
+      </w:pPr>
+      <w:r>
+        <w:t>Source</w:t>
+      </w:r>
+    </w:p>
+    <w:p>
+      <w:pPr>
+        <w:pStyle w:val="ListParagraph"/>
+        <w:numPr>
+          <w:ilvl w:val="5"/>
+          <w:numId w:val="1"/>
+        </w:numPr>
+      </w:pPr>
+      <w:r>
+        <w:t>Destination</w:t>
+      </w:r>
+    </w:p>
+    <w:p>
+      <w:pPr>
+        <w:pStyle w:val="ListParagraph"/>
+        <w:numPr>
+          <w:ilvl w:val="4"/>
+          <w:numId w:val="1"/>
+        </w:numPr>
+      </w:pPr>
+      <w:r>
+        <w:t>Indegree</w:t>
+      </w:r>
+    </w:p>
+    <w:p>
+      <w:pPr>
+        <w:pStyle w:val="ListParagraph"/>
+        <w:numPr>
+          <w:ilvl w:val="4"/>
+          <w:numId w:val="1"/>
+        </w:numPr>
+      </w:pPr>
+      <w:r>
+        <w:t>Outdegree</w:t>
+      </w:r>
+    </w:p>
+    <w:p>
+      <w:pPr>
+        <w:pStyle w:val="ListParagraph"/>
+        <w:numPr>
+          <w:ilvl w:val="4"/>
+          <w:numId w:val="1"/>
+        </w:numPr>
+      </w:pPr>
+      <w:r>
+        <w:t>Directed Cycle</w:t>
+      </w:r>
+    </w:p>
+    <w:p>
+      <w:pPr>
+        <w:pStyle w:val="ListParagraph"/>
+        <w:numPr>
+          <w:ilvl w:val="4"/>
+          <w:numId w:val="1"/>
+        </w:numPr>
+      </w:pPr>
+      <w:r>
+        <w:t>Directed Acyclic Graph</w:t>
+      </w:r>
+    </w:p>
+    <w:p>
+      <w:pPr>
+        <w:pStyle w:val="ListParagraph"/>
+        <w:numPr>
+          <w:ilvl w:val="4"/>
+          <w:numId w:val="1"/>
+        </w:numPr>
+      </w:pPr>
+      <w:r>
+        <w:t>Underlying Undirected Graph</w:t>
+      </w:r>
+    </w:p>
+    <w:p>
+      <w:pPr>
+        <w:pStyle w:val="ListParagraph"/>
+        <w:numPr>
+          <w:ilvl w:val="4"/>
+          <w:numId w:val="1"/>
+        </w:numPr>
+      </w:pPr>
+      <w:r>
+        <w:t>Weighted Graph</w:t>
+      </w:r>
+    </w:p>
+    <w:p>
+      <w:pPr>
+        <w:pStyle w:val="ListParagraph"/>
+        <w:numPr>
+          <w:ilvl w:val="4"/>
+          <w:numId w:val="1"/>
+        </w:numPr>
+      </w:pPr>
+      <w:r>
+        <w:t>Weight</w:t>
+      </w:r>
+    </w:p>
+    <w:p>
+      <w:pPr>
+        <w:pStyle w:val="ListParagraph"/>
+        <w:numPr>
+          <w:ilvl w:val="4"/>
+          <w:numId w:val="1"/>
+        </w:numPr>
+      </w:pPr>
+      <w:r>
+        <w:lastRenderedPageBreak/>
+        <w:t>Networks</w:t>
+      </w:r>
+    </w:p>
+    <w:p>
+      <w:pPr>
+        <w:pStyle w:val="ListParagraph"/>
+        <w:numPr>
+          <w:ilvl w:val="4"/>
+          <w:numId w:val="1"/>
+        </w:numPr>
+      </w:pPr>
+      <w:r>
+        <w:t>Flow Networks</w:t>
+      </w:r>
+    </w:p>
+    <w:p/>
+    <w:p/>
+    <w:p/>
+    <w:p>
+      <w:pPr>
+        <w:pStyle w:val="ListParagraph"/>
+        <w:numPr>
+          <w:ilvl w:val="0"/>
+          <w:numId w:val="1"/>
+        </w:numPr>
+      </w:pPr>
+      <w:r>
+        <w:t>Algorithms</w:t>
+      </w:r>
+    </w:p>
+    <w:p>
+      <w:pPr>
+        <w:pStyle w:val="ListParagraph"/>
+        <w:numPr>
+          <w:ilvl w:val="1"/>
+          <w:numId w:val="1"/>
+        </w:numPr>
+      </w:pPr>
+      <w:r>
+        <w:t>Sorting</w:t>
+      </w:r>
+    </w:p>
+    <w:p>
+      <w:pPr>
+        <w:pStyle w:val="ListParagraph"/>
+        <w:numPr>
+          <w:ilvl w:val="2"/>
+          <w:numId w:val="1"/>
+        </w:numPr>
+      </w:pPr>
+      <w:r>
+        <w:t>Bucket-Sort</w:t>
+      </w:r>
+    </w:p>
+    <w:p>
+      <w:pPr>
+        <w:pStyle w:val="ListParagraph"/>
+        <w:numPr>
+          <w:ilvl w:val="2"/>
+          <w:numId w:val="1"/>
+        </w:numPr>
+      </w:pPr>
+      <w:r>
+        <w:t>Bubble-Sort</w:t>
+      </w:r>
+    </w:p>
+    <w:p>
+      <w:pPr>
+        <w:pStyle w:val="ListParagraph"/>
+        <w:numPr>
+          <w:ilvl w:val="2"/>
+          <w:numId w:val="1"/>
+        </w:numPr>
+      </w:pPr>
+      <w:r>
+        <w:t>Cocktail-Sort</w:t>
+      </w:r>
+    </w:p>
+    <w:p>
+      <w:pPr>
+        <w:pStyle w:val="ListParagraph"/>
+        <w:numPr>
+          <w:ilvl w:val="2"/>
+          <w:numId w:val="1"/>
+        </w:numPr>
+      </w:pPr>
+      <w:r>
+        <w:t>Comb-Sort</w:t>
+      </w:r>
+    </w:p>
+    <w:p>
+      <w:pPr>
+        <w:pStyle w:val="ListParagraph"/>
+        <w:numPr>
+          <w:ilvl w:val="2"/>
+          <w:numId w:val="1"/>
+        </w:numPr>
+      </w:pPr>
+      <w:r>
+        <w:t>Counting-Sort</w:t>
+      </w:r>
+    </w:p>
+    <w:p>
+      <w:pPr>
+        <w:pStyle w:val="ListParagraph"/>
+        <w:numPr>
+          <w:ilvl w:val="2"/>
+          <w:numId w:val="1"/>
+        </w:numPr>
+      </w:pPr>
+      <w:r>
+        <w:t>Comparison-Sort</w:t>
+      </w:r>
+    </w:p>
+    <w:p>
+      <w:pPr>
+        <w:pStyle w:val="ListParagraph"/>
+        <w:numPr>
+          <w:ilvl w:val="2"/>
+          <w:numId w:val="1"/>
+        </w:numPr>
+      </w:pPr>
+      <w:r>
+        <w:t>Cookie-Cutter Merge-Sort</w:t>
+      </w:r>
+    </w:p>
+    <w:p>
+      <w:pPr>
+        <w:pStyle w:val="ListParagraph"/>
+        <w:numPr>
+          <w:ilvl w:val="2"/>
+          <w:numId w:val="1"/>
+        </w:numPr>
+      </w:pPr>
+      <w:r>
+        <w:t>Distributive-Sort</w:t>
+      </w:r>
+    </w:p>
+    <w:p>
+      <w:pPr>
+        <w:pStyle w:val="ListParagraph"/>
+        <w:numPr>
+          <w:ilvl w:val="2"/>
+          <w:numId w:val="1"/>
+        </w:numPr>
+      </w:pPr>
+      <w:r>
+        <w:t>Exchange-Sort</w:t>
+      </w:r>
+    </w:p>
+    <w:p>
+      <w:pPr>
+        <w:pStyle w:val="ListParagraph"/>
+        <w:numPr>
+          <w:ilvl w:val="2"/>
+          <w:numId w:val="1"/>
+        </w:numPr>
+      </w:pPr>
+      <w:r>
+        <w:t>External-Sort</w:t>
+      </w:r>
+    </w:p>
+    <w:p>
+      <w:pPr>
+        <w:pStyle w:val="ListParagraph"/>
+        <w:numPr>
+          <w:ilvl w:val="2"/>
+          <w:numId w:val="1"/>
+        </w:numPr>
+      </w:pPr>
+      <w:r>
+        <w:t>Flash-Sort</w:t>
+      </w:r>
+    </w:p>
+    <w:p>
+      <w:pPr>
+        <w:pStyle w:val="ListParagraph"/>
+        <w:numPr>
+          <w:ilvl w:val="2"/>
+          <w:numId w:val="1"/>
+        </w:numPr>
+      </w:pPr>
+      <w:r>
+        <w:t>Heap-Sort</w:t>
+      </w:r>
+    </w:p>
+    <w:p>
+      <w:pPr>
+        <w:pStyle w:val="ListParagraph"/>
+        <w:numPr>
+          <w:ilvl w:val="2"/>
+          <w:numId w:val="1"/>
+        </w:numPr>
+      </w:pPr>
+      <w:r>
+        <w:t>Insertion-Sort</w:t>
+      </w:r>
+    </w:p>
+    <w:p>
+      <w:pPr>
+        <w:pStyle w:val="ListParagraph"/>
+        <w:numPr>
+          <w:ilvl w:val="2"/>
+          <w:numId w:val="1"/>
+        </w:numPr>
+      </w:pPr>
+      <w:r>
+        <w:t>Intro-Sort</w:t>
+      </w:r>
+    </w:p>
+    <w:p>
+      <w:pPr>
+        <w:pStyle w:val="ListParagraph"/>
+        <w:numPr>
+          <w:ilvl w:val="2"/>
+          <w:numId w:val="1"/>
+        </w:numPr>
+      </w:pPr>
+      <w:r>
+        <w:t>Internal-Sort</w:t>
+      </w:r>
+    </w:p>
+    <w:p>
+      <w:pPr>
+        <w:pStyle w:val="ListParagraph"/>
+        <w:numPr>
+          <w:ilvl w:val="2"/>
+          <w:numId w:val="1"/>
+        </w:numPr>
+      </w:pPr>
+      <w:r>
+        <w:t>In-Place Sort</w:t>
+      </w:r>
+    </w:p>
+    <w:p>
+      <w:pPr>
+        <w:pStyle w:val="ListParagraph"/>
+        <w:numPr>
+          <w:ilvl w:val="2"/>
+          <w:numId w:val="1"/>
+        </w:numPr>
+      </w:pPr>
+      <w:r>
+        <w:t>Lightning-Sort</w:t>
+      </w:r>
+    </w:p>
+    <w:p>
+      <w:pPr>
+        <w:pStyle w:val="ListParagraph"/>
+        <w:numPr>
+          <w:ilvl w:val="2"/>
+          <w:numId w:val="1"/>
+        </w:numPr>
+      </w:pPr>
+      <w:r>
+        <w:t>Merge-Sort</w:t>
+      </w:r>
+    </w:p>
+    <w:p>
+      <w:pPr>
+        <w:pStyle w:val="ListParagraph"/>
+        <w:numPr>
+          <w:ilvl w:val="2"/>
+          <w:numId w:val="1"/>
+        </w:numPr>
+      </w:pPr>
+      <w:r>
+        <w:t>Quick-Sort</w:t>
+      </w:r>
+    </w:p>
+    <w:p>
+      <w:pPr>
+        <w:pStyle w:val="ListParagraph"/>
+        <w:numPr>
+          <w:ilvl w:val="2"/>
+          <w:numId w:val="1"/>
+        </w:numPr>
+      </w:pPr>
+      <w:r>
+        <w:t>Radix-Sort</w:t>
       </w:r>
     </w:p>
     <w:p>
@@ -451,7 +1914,199 @@
         </w:numPr>
       </w:pPr>
       <w:r>
-        <w:t>Multiway Trees</w:t>
+        <w:t>LSD Radix-Sort</w:t>
+      </w:r>
+    </w:p>
+    <w:p>
+      <w:pPr>
+        <w:pStyle w:val="ListParagraph"/>
+        <w:numPr>
+          <w:ilvl w:val="3"/>
+          <w:numId w:val="1"/>
+        </w:numPr>
+      </w:pPr>
+      <w:r>
+        <w:t>MSD Radix-Sort</w:t>
+      </w:r>
+    </w:p>
+    <w:p>
+      <w:pPr>
+        <w:pStyle w:val="ListParagraph"/>
+        <w:numPr>
+          <w:ilvl w:val="2"/>
+          <w:numId w:val="1"/>
+        </w:numPr>
+      </w:pPr>
+      <w:r>
+        <w:t>Selection-Sort</w:t>
+      </w:r>
+    </w:p>
+    <w:p>
+      <w:pPr>
+        <w:pStyle w:val="ListParagraph"/>
+        <w:numPr>
+          <w:ilvl w:val="2"/>
+          <w:numId w:val="1"/>
+        </w:numPr>
+      </w:pPr>
+      <w:r>
+        <w:t>Shaker-Sort</w:t>
+      </w:r>
+    </w:p>
+    <w:p>
+      <w:pPr>
+        <w:pStyle w:val="ListParagraph"/>
+        <w:numPr>
+          <w:ilvl w:val="2"/>
+          <w:numId w:val="1"/>
+        </w:numPr>
+      </w:pPr>
+      <w:r>
+        <w:t>Singleton-Sort</w:t>
+      </w:r>
+    </w:p>
+    <w:p>
+      <w:pPr>
+        <w:pStyle w:val="ListParagraph"/>
+        <w:numPr>
+          <w:ilvl w:val="2"/>
+          <w:numId w:val="1"/>
+        </w:numPr>
+      </w:pPr>
+      <w:r>
+        <w:t>Shell-Sort</w:t>
+      </w:r>
+    </w:p>
+    <w:p>
+      <w:pPr>
+        <w:pStyle w:val="ListParagraph"/>
+        <w:numPr>
+          <w:ilvl w:val="2"/>
+          <w:numId w:val="1"/>
+        </w:numPr>
+      </w:pPr>
+      <w:r>
+        <w:t>Stable-Sort</w:t>
+      </w:r>
+    </w:p>
+    <w:p>
+      <w:pPr>
+        <w:pStyle w:val="ListParagraph"/>
+        <w:numPr>
+          <w:ilvl w:val="2"/>
+          <w:numId w:val="1"/>
+        </w:numPr>
+      </w:pPr>
+      <w:r>
+        <w:t>Tim-Sort</w:t>
+      </w:r>
+    </w:p>
+    <w:p>
+      <w:pPr>
+        <w:pStyle w:val="ListParagraph"/>
+        <w:numPr>
+          <w:ilvl w:val="1"/>
+          <w:numId w:val="1"/>
+        </w:numPr>
+      </w:pPr>
+      <w:r>
+        <w:t>Search</w:t>
+      </w:r>
+    </w:p>
+    <w:p>
+      <w:pPr>
+        <w:pStyle w:val="ListParagraph"/>
+        <w:numPr>
+          <w:ilvl w:val="2"/>
+          <w:numId w:val="1"/>
+        </w:numPr>
+      </w:pPr>
+      <w:r>
+        <w:t>Union-Find</w:t>
+      </w:r>
+    </w:p>
+    <w:p>
+      <w:pPr>
+        <w:pStyle w:val="ListParagraph"/>
+        <w:numPr>
+          <w:ilvl w:val="2"/>
+          <w:numId w:val="1"/>
+        </w:numPr>
+      </w:pPr>
+      <w:r>
+        <w:t>Sequential Search</w:t>
+      </w:r>
+    </w:p>
+    <w:p>
+      <w:pPr>
+        <w:pStyle w:val="ListParagraph"/>
+        <w:numPr>
+          <w:ilvl w:val="2"/>
+          <w:numId w:val="1"/>
+        </w:numPr>
+      </w:pPr>
+      <w:r>
+        <w:t>Binary Search</w:t>
+      </w:r>
+    </w:p>
+    <w:p>
+      <w:pPr>
+        <w:pStyle w:val="ListParagraph"/>
+        <w:numPr>
+          <w:ilvl w:val="2"/>
+          <w:numId w:val="1"/>
+        </w:numPr>
+      </w:pPr>
+      <w:r>
+        <w:t>Digital Search Trees</w:t>
+      </w:r>
+    </w:p>
+    <w:p>
+      <w:pPr>
+        <w:pStyle w:val="ListParagraph"/>
+        <w:numPr>
+          <w:ilvl w:val="2"/>
+          <w:numId w:val="1"/>
+        </w:numPr>
+      </w:pPr>
+      <w:r>
+        <w:t>Radix Search</w:t>
+      </w:r>
+    </w:p>
+    <w:p>
+      <w:pPr>
+        <w:pStyle w:val="ListParagraph"/>
+        <w:numPr>
+          <w:ilvl w:val="1"/>
+          <w:numId w:val="1"/>
+        </w:numPr>
+      </w:pPr>
+      <w:r>
+        <w:t>Miscellaneous</w:t>
+      </w:r>
+    </w:p>
+    <w:p>
+      <w:pPr>
+        <w:pStyle w:val="ListParagraph"/>
+        <w:numPr>
+          <w:ilvl w:val="2"/>
+          <w:numId w:val="1"/>
+        </w:numPr>
+      </w:pPr>
+      <w:r>
+        <w:t>Sieve of Eratosthenes</w:t>
+      </w:r>
+    </w:p>
+    <w:p>
+      <w:pPr>
+        <w:pStyle w:val="ListParagraph"/>
+        <w:numPr>
+          <w:ilvl w:val="2"/>
+          <w:numId w:val="1"/>
+        </w:numPr>
+      </w:pPr>
+      <w:r>
+        <w:t>Josephus problem</w:t>
       </w:r>
     </w:p>
     <w:p>
@@ -464,35 +2119,36 @@
       </w:pPr>
       <w:proofErr w:type="spellStart"/>
       <w:r>
-        <w:t>Trie</w:t>
+        <w:lastRenderedPageBreak/>
+        <w:t>Euclids</w:t>
       </w:r>
       <w:proofErr w:type="spellEnd"/>
       <w:r>
-        <w:t xml:space="preserve"> </w:t>
-      </w:r>
-    </w:p>
-    <w:p>
-      <w:pPr>
-        <w:pStyle w:val="ListParagraph"/>
-        <w:numPr>
-          <w:ilvl w:val="2"/>
-          <w:numId w:val="1"/>
-        </w:numPr>
-      </w:pPr>
-      <w:r>
-        <w:t>Sparse Matrix</w:t>
-      </w:r>
-    </w:p>
-    <w:p>
-      <w:pPr>
-        <w:pStyle w:val="ListParagraph"/>
-        <w:numPr>
-          <w:ilvl w:val="2"/>
-          <w:numId w:val="1"/>
-        </w:numPr>
-      </w:pPr>
-      <w:r>
-        <w:t>Graphs</w:t>
+        <w:t xml:space="preserve"> Algorithm</w:t>
+      </w:r>
+    </w:p>
+    <w:p>
+      <w:pPr>
+        <w:pStyle w:val="ListParagraph"/>
+        <w:numPr>
+          <w:ilvl w:val="2"/>
+          <w:numId w:val="1"/>
+        </w:numPr>
+      </w:pPr>
+      <w:r>
+        <w:t>Towers of Hanoi</w:t>
+      </w:r>
+    </w:p>
+    <w:p>
+      <w:pPr>
+        <w:pStyle w:val="ListParagraph"/>
+        <w:numPr>
+          <w:ilvl w:val="2"/>
+          <w:numId w:val="1"/>
+        </w:numPr>
+      </w:pPr>
+      <w:r>
+        <w:t>Fibonacci</w:t>
       </w:r>
     </w:p>
     <w:p>
@@ -504,43 +2160,7 @@
         </w:numPr>
       </w:pPr>
       <w:r>
-        <w:t>Types</w:t>
-      </w:r>
-    </w:p>
-    <w:p>
-      <w:pPr>
-        <w:pStyle w:val="ListParagraph"/>
-        <w:numPr>
-          <w:ilvl w:val="4"/>
-          <w:numId w:val="1"/>
-        </w:numPr>
-      </w:pPr>
-      <w:r>
-        <w:t>Directed Graphs</w:t>
-      </w:r>
-    </w:p>
-    <w:p>
-      <w:pPr>
-        <w:pStyle w:val="ListParagraph"/>
-        <w:numPr>
-          <w:ilvl w:val="4"/>
-          <w:numId w:val="1"/>
-        </w:numPr>
-      </w:pPr>
-      <w:r>
-        <w:t>Undirected Graphs</w:t>
-      </w:r>
-    </w:p>
-    <w:p>
-      <w:pPr>
-        <w:pStyle w:val="ListParagraph"/>
-        <w:numPr>
-          <w:ilvl w:val="4"/>
-          <w:numId w:val="1"/>
-        </w:numPr>
-      </w:pPr>
-      <w:r>
-        <w:t>Connected Graphs</w:t>
+        <w:t>Knapsack Problem</w:t>
       </w:r>
     </w:p>
     <w:p>
@@ -551,32 +2171,133 @@
           <w:numId w:val="1"/>
         </w:numPr>
       </w:pPr>
-      <w:r>
-        <w:t>Representations</w:t>
-      </w:r>
-    </w:p>
-    <w:p>
-      <w:pPr>
-        <w:pStyle w:val="ListParagraph"/>
-        <w:numPr>
-          <w:ilvl w:val="4"/>
-          <w:numId w:val="1"/>
-        </w:numPr>
-      </w:pPr>
-      <w:r>
-        <w:t>Adjacency Matrix</w:t>
-      </w:r>
-    </w:p>
-    <w:p>
-      <w:pPr>
-        <w:pStyle w:val="ListParagraph"/>
-        <w:numPr>
-          <w:ilvl w:val="4"/>
-          <w:numId w:val="1"/>
-        </w:numPr>
-      </w:pPr>
-      <w:r>
-        <w:t>Adjacency Lists</w:t>
+    </w:p>
+    <w:p>
+      <w:pPr>
+        <w:pStyle w:val="ListParagraph"/>
+        <w:numPr>
+          <w:ilvl w:val="1"/>
+          <w:numId w:val="1"/>
+        </w:numPr>
+      </w:pPr>
+      <w:r>
+        <w:t>Asymptotic Analysis</w:t>
+      </w:r>
+    </w:p>
+    <w:p>
+      <w:pPr>
+        <w:pStyle w:val="ListParagraph"/>
+        <w:numPr>
+          <w:ilvl w:val="1"/>
+          <w:numId w:val="1"/>
+        </w:numPr>
+      </w:pPr>
+      <w:r>
+        <w:t>Systems</w:t>
+      </w:r>
+    </w:p>
+    <w:p>
+      <w:pPr>
+        <w:pStyle w:val="ListParagraph"/>
+        <w:numPr>
+          <w:ilvl w:val="2"/>
+          <w:numId w:val="1"/>
+        </w:numPr>
+      </w:pPr>
+      <w:r>
+        <w:t>Compilers</w:t>
+      </w:r>
+    </w:p>
+    <w:p>
+      <w:pPr>
+        <w:pStyle w:val="ListParagraph"/>
+        <w:numPr>
+          <w:ilvl w:val="2"/>
+          <w:numId w:val="1"/>
+        </w:numPr>
+      </w:pPr>
+      <w:r>
+        <w:t>Linkers</w:t>
+      </w:r>
+    </w:p>
+    <w:p>
+      <w:pPr>
+        <w:pStyle w:val="ListParagraph"/>
+        <w:numPr>
+          <w:ilvl w:val="2"/>
+          <w:numId w:val="1"/>
+        </w:numPr>
+      </w:pPr>
+      <w:r>
+        <w:t>Loaders</w:t>
+      </w:r>
+    </w:p>
+    <w:p>
+      <w:pPr>
+        <w:pStyle w:val="ListParagraph"/>
+        <w:numPr>
+          <w:ilvl w:val="2"/>
+          <w:numId w:val="1"/>
+        </w:numPr>
+      </w:pPr>
+      <w:r>
+        <w:t>Operating Systems</w:t>
+      </w:r>
+    </w:p>
+    <w:p/>
+    <w:p/>
+    <w:p/>
+    <w:p/>
+    <w:p/>
+    <w:p/>
+    <w:p>
+      <w:pPr>
+        <w:pStyle w:val="ListParagraph"/>
+        <w:pageBreakBefore/>
+        <w:numPr>
+          <w:ilvl w:val="1"/>
+          <w:numId w:val="1"/>
+        </w:numPr>
+      </w:pPr>
+      <w:r>
+        <w:lastRenderedPageBreak/>
+        <w:t>Specialty</w:t>
+      </w:r>
+    </w:p>
+    <w:p>
+      <w:pPr>
+        <w:pStyle w:val="ListParagraph"/>
+        <w:numPr>
+          <w:ilvl w:val="2"/>
+          <w:numId w:val="1"/>
+        </w:numPr>
+      </w:pPr>
+      <w:r>
+        <w:t>Computational Geometry</w:t>
+      </w:r>
+    </w:p>
+    <w:p>
+      <w:pPr>
+        <w:pStyle w:val="ListParagraph"/>
+        <w:numPr>
+          <w:ilvl w:val="2"/>
+          <w:numId w:val="1"/>
+        </w:numPr>
+      </w:pPr>
+      <w:r>
+        <w:t>Geo-Spatial</w:t>
+      </w:r>
+    </w:p>
+    <w:p>
+      <w:pPr>
+        <w:pStyle w:val="ListParagraph"/>
+        <w:numPr>
+          <w:ilvl w:val="2"/>
+          <w:numId w:val="1"/>
+        </w:numPr>
+      </w:pPr>
+      <w:r>
+        <w:t>Matrices</w:t>
       </w:r>
     </w:p>
     <w:p>
@@ -588,199 +2309,7 @@
         </w:numPr>
       </w:pPr>
       <w:r>
-        <w:t>Operations</w:t>
-      </w:r>
-    </w:p>
-    <w:p>
-      <w:pPr>
-        <w:pStyle w:val="ListParagraph"/>
-        <w:numPr>
-          <w:ilvl w:val="4"/>
-          <w:numId w:val="1"/>
-        </w:numPr>
-      </w:pPr>
-      <w:r>
-        <w:t>Search</w:t>
-      </w:r>
-    </w:p>
-    <w:p>
-      <w:pPr>
-        <w:pStyle w:val="ListParagraph"/>
-        <w:numPr>
-          <w:ilvl w:val="5"/>
-          <w:numId w:val="1"/>
-        </w:numPr>
-      </w:pPr>
-      <w:r>
-        <w:t>Depth First Search</w:t>
-      </w:r>
-    </w:p>
-    <w:p>
-      <w:pPr>
-        <w:pStyle w:val="ListParagraph"/>
-        <w:numPr>
-          <w:ilvl w:val="5"/>
-          <w:numId w:val="1"/>
-        </w:numPr>
-      </w:pPr>
-      <w:r>
-        <w:t>Depth First Search Spanning Forest</w:t>
-      </w:r>
-    </w:p>
-    <w:p>
-      <w:pPr>
-        <w:pStyle w:val="ListParagraph"/>
-        <w:numPr>
-          <w:ilvl w:val="4"/>
-          <w:numId w:val="1"/>
-        </w:numPr>
-      </w:pPr>
-      <w:r>
-        <w:t>Topological Sorting</w:t>
-      </w:r>
-    </w:p>
-    <w:p>
-      <w:pPr>
-        <w:pStyle w:val="ListParagraph"/>
-        <w:numPr>
-          <w:ilvl w:val="4"/>
-          <w:numId w:val="1"/>
-        </w:numPr>
-      </w:pPr>
-      <w:r>
-        <w:t>Finding Euler Paths</w:t>
-      </w:r>
-    </w:p>
-    <w:p>
-      <w:pPr>
-        <w:pStyle w:val="ListParagraph"/>
-        <w:numPr>
-          <w:ilvl w:val="4"/>
-          <w:numId w:val="1"/>
-        </w:numPr>
-      </w:pPr>
-      <w:r>
-        <w:t>Finding Euler Circuits</w:t>
-      </w:r>
-    </w:p>
-    <w:p>
-      <w:pPr>
-        <w:pStyle w:val="ListParagraph"/>
-        <w:numPr>
-          <w:ilvl w:val="4"/>
-          <w:numId w:val="1"/>
-        </w:numPr>
-      </w:pPr>
-      <w:r>
-        <w:t>Shortest Path Algorithms</w:t>
-      </w:r>
-    </w:p>
-    <w:p>
-      <w:pPr>
-        <w:pStyle w:val="ListParagraph"/>
-        <w:numPr>
-          <w:ilvl w:val="5"/>
-          <w:numId w:val="1"/>
-        </w:numPr>
-      </w:pPr>
-      <w:r>
-        <w:t>Dijkstra’s Algorithm</w:t>
-      </w:r>
-    </w:p>
-    <w:p>
-      <w:pPr>
-        <w:pStyle w:val="ListParagraph"/>
-        <w:numPr>
-          <w:ilvl w:val="5"/>
-          <w:numId w:val="1"/>
-        </w:numPr>
-      </w:pPr>
-      <w:r>
-        <w:t>Travelling Salesperson Problem</w:t>
-      </w:r>
-    </w:p>
-    <w:p>
-      <w:pPr>
-        <w:pStyle w:val="ListParagraph"/>
-        <w:numPr>
-          <w:ilvl w:val="4"/>
-          <w:numId w:val="1"/>
-        </w:numPr>
-      </w:pPr>
-      <w:r>
-        <w:t>Finding Hamiltonian Cycles</w:t>
-      </w:r>
-    </w:p>
-    <w:p>
-      <w:pPr>
-        <w:pStyle w:val="ListParagraph"/>
-        <w:numPr>
-          <w:ilvl w:val="4"/>
-          <w:numId w:val="1"/>
-        </w:numPr>
-      </w:pPr>
-      <w:r>
-        <w:t>Bellman Ford</w:t>
-      </w:r>
-    </w:p>
-    <w:p>
-      <w:pPr>
-        <w:pStyle w:val="ListParagraph"/>
-        <w:numPr>
-          <w:ilvl w:val="4"/>
-          <w:numId w:val="1"/>
-        </w:numPr>
-      </w:pPr>
-      <w:r>
-        <w:t>Floyds Algorithm</w:t>
-      </w:r>
-    </w:p>
-    <w:p>
-      <w:pPr>
-        <w:pStyle w:val="ListParagraph"/>
-        <w:numPr>
-          <w:ilvl w:val="4"/>
-          <w:numId w:val="1"/>
-        </w:numPr>
-      </w:pPr>
-      <w:r>
-        <w:t>Minimum Spanning Trees</w:t>
-      </w:r>
-    </w:p>
-    <w:p>
-      <w:pPr>
-        <w:pStyle w:val="ListParagraph"/>
-        <w:numPr>
-          <w:ilvl w:val="4"/>
-          <w:numId w:val="1"/>
-        </w:numPr>
-      </w:pPr>
-      <w:r>
-        <w:t>Kruskal’s Algorithm</w:t>
-      </w:r>
-    </w:p>
-    <w:p>
-      <w:pPr>
-        <w:pStyle w:val="ListParagraph"/>
-        <w:numPr>
-          <w:ilvl w:val="4"/>
-          <w:numId w:val="1"/>
-        </w:numPr>
-      </w:pPr>
-      <w:r>
-        <w:t>Prims Algorithm</w:t>
-      </w:r>
-    </w:p>
-    <w:p>
-      <w:pPr>
-        <w:pStyle w:val="ListParagraph"/>
-        <w:numPr>
-          <w:ilvl w:val="2"/>
-          <w:numId w:val="1"/>
-        </w:numPr>
-      </w:pPr>
-      <w:r>
-        <w:t>Advanced Concepts</w:t>
+        <w:t>Matrix Addition and Transposition</w:t>
       </w:r>
     </w:p>
     <w:p>
@@ -792,30 +2321,6 @@
         </w:numPr>
       </w:pPr>
       <w:r>
-        <w:t>Matrices</w:t>
-      </w:r>
-    </w:p>
-    <w:p>
-      <w:pPr>
-        <w:pStyle w:val="ListParagraph"/>
-        <w:numPr>
-          <w:ilvl w:val="4"/>
-          <w:numId w:val="1"/>
-        </w:numPr>
-      </w:pPr>
-      <w:r>
-        <w:t>Matrix Addition and Transposition</w:t>
-      </w:r>
-    </w:p>
-    <w:p>
-      <w:pPr>
-        <w:pStyle w:val="ListParagraph"/>
-        <w:numPr>
-          <w:ilvl w:val="4"/>
-          <w:numId w:val="1"/>
-        </w:numPr>
-      </w:pPr>
-      <w:r>
         <w:t>Complex Matrix Concepts</w:t>
       </w:r>
     </w:p>
@@ -823,7 +2328,7 @@
       <w:pPr>
         <w:pStyle w:val="ListParagraph"/>
         <w:numPr>
-          <w:ilvl w:val="5"/>
+          <w:ilvl w:val="4"/>
           <w:numId w:val="1"/>
         </w:numPr>
       </w:pPr>
@@ -835,7 +2340,7 @@
       <w:pPr>
         <w:pStyle w:val="ListParagraph"/>
         <w:numPr>
-          <w:ilvl w:val="5"/>
+          <w:ilvl w:val="4"/>
           <w:numId w:val="1"/>
         </w:numPr>
       </w:pPr>
@@ -847,7 +2352,7 @@
       <w:pPr>
         <w:pStyle w:val="ListParagraph"/>
         <w:numPr>
-          <w:ilvl w:val="5"/>
+          <w:ilvl w:val="4"/>
           <w:numId w:val="1"/>
         </w:numPr>
       </w:pPr>
@@ -859,7 +2364,7 @@
       <w:pPr>
         <w:pStyle w:val="ListParagraph"/>
         <w:numPr>
-          <w:ilvl w:val="5"/>
+          <w:ilvl w:val="4"/>
           <w:numId w:val="1"/>
         </w:numPr>
       </w:pPr>
@@ -871,7 +2376,19 @@
       <w:pPr>
         <w:pStyle w:val="ListParagraph"/>
         <w:numPr>
-          <w:ilvl w:val="5"/>
+          <w:ilvl w:val="4"/>
+          <w:numId w:val="1"/>
+        </w:numPr>
+      </w:pPr>
+      <w:r>
+        <w:t>Inverse Matrix</w:t>
+      </w:r>
+    </w:p>
+    <w:p>
+      <w:pPr>
+        <w:pStyle w:val="ListParagraph"/>
+        <w:numPr>
+          <w:ilvl w:val="4"/>
           <w:numId w:val="1"/>
         </w:numPr>
       </w:pPr>
@@ -883,7 +2400,7 @@
       <w:pPr>
         <w:pStyle w:val="ListParagraph"/>
         <w:numPr>
-          <w:ilvl w:val="5"/>
+          <w:ilvl w:val="4"/>
           <w:numId w:val="1"/>
         </w:numPr>
       </w:pPr>
@@ -895,7 +2412,7 @@
       <w:pPr>
         <w:pStyle w:val="ListParagraph"/>
         <w:numPr>
-          <w:ilvl w:val="5"/>
+          <w:ilvl w:val="4"/>
           <w:numId w:val="1"/>
         </w:numPr>
       </w:pPr>
@@ -907,7 +2424,7 @@
       <w:pPr>
         <w:pStyle w:val="ListParagraph"/>
         <w:numPr>
-          <w:ilvl w:val="5"/>
+          <w:ilvl w:val="4"/>
           <w:numId w:val="1"/>
         </w:numPr>
       </w:pPr>
@@ -919,7 +2436,7 @@
       <w:pPr>
         <w:pStyle w:val="ListParagraph"/>
         <w:numPr>
-          <w:ilvl w:val="5"/>
+          <w:ilvl w:val="4"/>
           <w:numId w:val="1"/>
         </w:numPr>
       </w:pPr>
@@ -931,458 +2448,58 @@
       <w:pPr>
         <w:pStyle w:val="ListParagraph"/>
         <w:numPr>
+          <w:ilvl w:val="2"/>
+          <w:numId w:val="1"/>
+        </w:numPr>
+      </w:pPr>
+      <w:r>
+        <w:t>Digital Signal Processing</w:t>
+      </w:r>
+    </w:p>
+    <w:p>
+      <w:pPr>
+        <w:pStyle w:val="ListParagraph"/>
+        <w:numPr>
+          <w:ilvl w:val="2"/>
+          <w:numId w:val="1"/>
+        </w:numPr>
+      </w:pPr>
+      <w:r>
+        <w:t>Compression</w:t>
+      </w:r>
+    </w:p>
+    <w:p>
+      <w:pPr>
+        <w:pStyle w:val="ListParagraph"/>
+        <w:numPr>
+          <w:ilvl w:val="2"/>
+          <w:numId w:val="1"/>
+        </w:numPr>
+      </w:pPr>
+      <w:r>
+        <w:t>Genetic Algorithms</w:t>
+      </w:r>
+    </w:p>
+    <w:p>
+      <w:pPr>
+        <w:pStyle w:val="ListParagraph"/>
+        <w:numPr>
+          <w:ilvl w:val="2"/>
+          <w:numId w:val="1"/>
+        </w:numPr>
+      </w:pPr>
+      <w:r>
+        <w:t>Natural Language Processing</w:t>
+      </w:r>
+    </w:p>
+    <w:p>
+      <w:pPr>
+        <w:pStyle w:val="ListParagraph"/>
+        <w:numPr>
           <w:ilvl w:val="1"/>
           <w:numId w:val="1"/>
         </w:numPr>
       </w:pPr>
-      <w:r>
-        <w:t>Algorithms</w:t>
-      </w:r>
-    </w:p>
-    <w:p>
-      <w:pPr>
-        <w:pStyle w:val="ListParagraph"/>
-        <w:numPr>
-          <w:ilvl w:val="2"/>
-          <w:numId w:val="1"/>
-        </w:numPr>
-      </w:pPr>
-      <w:r>
-        <w:lastRenderedPageBreak/>
-        <w:t>Sorting</w:t>
-      </w:r>
-    </w:p>
-    <w:p>
-      <w:pPr>
-        <w:pStyle w:val="ListParagraph"/>
-        <w:numPr>
-          <w:ilvl w:val="3"/>
-          <w:numId w:val="1"/>
-        </w:numPr>
-      </w:pPr>
-      <w:r>
-        <w:t>Bucket-Sort</w:t>
-      </w:r>
-    </w:p>
-    <w:p>
-      <w:pPr>
-        <w:pStyle w:val="ListParagraph"/>
-        <w:numPr>
-          <w:ilvl w:val="3"/>
-          <w:numId w:val="1"/>
-        </w:numPr>
-      </w:pPr>
-      <w:r>
-        <w:t>Bubble-Sort</w:t>
-      </w:r>
-    </w:p>
-    <w:p>
-      <w:pPr>
-        <w:pStyle w:val="ListParagraph"/>
-        <w:numPr>
-          <w:ilvl w:val="3"/>
-          <w:numId w:val="1"/>
-        </w:numPr>
-      </w:pPr>
-      <w:r>
-        <w:t>Cocktail-Sort</w:t>
-      </w:r>
-    </w:p>
-    <w:p>
-      <w:pPr>
-        <w:pStyle w:val="ListParagraph"/>
-        <w:numPr>
-          <w:ilvl w:val="3"/>
-          <w:numId w:val="1"/>
-        </w:numPr>
-      </w:pPr>
-      <w:r>
-        <w:t>Comb-Sort</w:t>
-      </w:r>
-    </w:p>
-    <w:p>
-      <w:pPr>
-        <w:pStyle w:val="ListParagraph"/>
-        <w:numPr>
-          <w:ilvl w:val="3"/>
-          <w:numId w:val="1"/>
-        </w:numPr>
-      </w:pPr>
-      <w:r>
-        <w:t>Counting-Sort</w:t>
-      </w:r>
-    </w:p>
-    <w:p>
-      <w:pPr>
-        <w:pStyle w:val="ListParagraph"/>
-        <w:numPr>
-          <w:ilvl w:val="3"/>
-          <w:numId w:val="1"/>
-        </w:numPr>
-      </w:pPr>
-      <w:r>
-        <w:t>Comparison-Sort</w:t>
-      </w:r>
-    </w:p>
-    <w:p>
-      <w:pPr>
-        <w:pStyle w:val="ListParagraph"/>
-        <w:numPr>
-          <w:ilvl w:val="3"/>
-          <w:numId w:val="1"/>
-        </w:numPr>
-      </w:pPr>
-      <w:r>
-        <w:t>Cookie-Cutter Merge-Sort</w:t>
-      </w:r>
-    </w:p>
-    <w:p>
-      <w:pPr>
-        <w:pStyle w:val="ListParagraph"/>
-        <w:numPr>
-          <w:ilvl w:val="3"/>
-          <w:numId w:val="1"/>
-        </w:numPr>
-      </w:pPr>
-      <w:r>
-        <w:t>Distributive-Sort</w:t>
-      </w:r>
-    </w:p>
-    <w:p>
-      <w:pPr>
-        <w:pStyle w:val="ListParagraph"/>
-        <w:numPr>
-          <w:ilvl w:val="3"/>
-          <w:numId w:val="1"/>
-        </w:numPr>
-      </w:pPr>
-      <w:r>
-        <w:t>Exchange-Sort</w:t>
-      </w:r>
-    </w:p>
-    <w:p>
-      <w:pPr>
-        <w:pStyle w:val="ListParagraph"/>
-        <w:numPr>
-          <w:ilvl w:val="3"/>
-          <w:numId w:val="1"/>
-        </w:numPr>
-      </w:pPr>
-      <w:r>
-        <w:t>External-Sort</w:t>
-      </w:r>
-    </w:p>
-    <w:p>
-      <w:pPr>
-        <w:pStyle w:val="ListParagraph"/>
-        <w:numPr>
-          <w:ilvl w:val="3"/>
-          <w:numId w:val="1"/>
-        </w:numPr>
-      </w:pPr>
-      <w:r>
-        <w:t>Flash-Sort</w:t>
-      </w:r>
-    </w:p>
-    <w:p>
-      <w:pPr>
-        <w:pStyle w:val="ListParagraph"/>
-        <w:numPr>
-          <w:ilvl w:val="3"/>
-          <w:numId w:val="1"/>
-        </w:numPr>
-      </w:pPr>
-      <w:r>
-        <w:t>Heap-Sort</w:t>
-      </w:r>
-    </w:p>
-    <w:p>
-      <w:pPr>
-        <w:pStyle w:val="ListParagraph"/>
-        <w:numPr>
-          <w:ilvl w:val="3"/>
-          <w:numId w:val="1"/>
-        </w:numPr>
-      </w:pPr>
-      <w:r>
-        <w:t>Insertion-Sort</w:t>
-      </w:r>
-    </w:p>
-    <w:p>
-      <w:pPr>
-        <w:pStyle w:val="ListParagraph"/>
-        <w:numPr>
-          <w:ilvl w:val="3"/>
-          <w:numId w:val="1"/>
-        </w:numPr>
-      </w:pPr>
-      <w:r>
-        <w:t>Intro-Sort</w:t>
-      </w:r>
-    </w:p>
-    <w:p>
-      <w:pPr>
-        <w:pStyle w:val="ListParagraph"/>
-        <w:numPr>
-          <w:ilvl w:val="3"/>
-          <w:numId w:val="1"/>
-        </w:numPr>
-      </w:pPr>
-      <w:r>
-        <w:t>Internal-Sort</w:t>
-      </w:r>
-    </w:p>
-    <w:p>
-      <w:pPr>
-        <w:pStyle w:val="ListParagraph"/>
-        <w:numPr>
-          <w:ilvl w:val="3"/>
-          <w:numId w:val="1"/>
-        </w:numPr>
-      </w:pPr>
-      <w:r>
-        <w:t>In-Place Sort</w:t>
-      </w:r>
-    </w:p>
-    <w:p>
-      <w:pPr>
-        <w:pStyle w:val="ListParagraph"/>
-        <w:numPr>
-          <w:ilvl w:val="3"/>
-          <w:numId w:val="1"/>
-        </w:numPr>
-      </w:pPr>
-      <w:r>
-        <w:t>Lightning-Sort</w:t>
-      </w:r>
-    </w:p>
-    <w:p>
-      <w:pPr>
-        <w:pStyle w:val="ListParagraph"/>
-        <w:numPr>
-          <w:ilvl w:val="3"/>
-          <w:numId w:val="1"/>
-        </w:numPr>
-      </w:pPr>
-      <w:r>
-        <w:t>Merge-Sort</w:t>
-      </w:r>
-    </w:p>
-    <w:p>
-      <w:pPr>
-        <w:pStyle w:val="ListParagraph"/>
-        <w:numPr>
-          <w:ilvl w:val="3"/>
-          <w:numId w:val="1"/>
-        </w:numPr>
-      </w:pPr>
-      <w:r>
-        <w:t>Quick-Sort</w:t>
-      </w:r>
-    </w:p>
-    <w:p>
-      <w:pPr>
-        <w:pStyle w:val="ListParagraph"/>
-        <w:numPr>
-          <w:ilvl w:val="3"/>
-          <w:numId w:val="1"/>
-        </w:numPr>
-      </w:pPr>
-      <w:r>
-        <w:t>Radix-Sort</w:t>
-      </w:r>
-    </w:p>
-    <w:p>
-      <w:pPr>
-        <w:pStyle w:val="ListParagraph"/>
-        <w:numPr>
-          <w:ilvl w:val="4"/>
-          <w:numId w:val="1"/>
-        </w:numPr>
-      </w:pPr>
-      <w:r>
-        <w:t>LSD Radix-Sort</w:t>
-      </w:r>
-    </w:p>
-    <w:p>
-      <w:pPr>
-        <w:pStyle w:val="ListParagraph"/>
-        <w:numPr>
-          <w:ilvl w:val="4"/>
-          <w:numId w:val="1"/>
-        </w:numPr>
-      </w:pPr>
-      <w:r>
-        <w:t>MSD Radix-Sort</w:t>
-      </w:r>
-    </w:p>
-    <w:p>
-      <w:pPr>
-        <w:pStyle w:val="ListParagraph"/>
-        <w:numPr>
-          <w:ilvl w:val="3"/>
-          <w:numId w:val="1"/>
-        </w:numPr>
-      </w:pPr>
-      <w:r>
-        <w:t>Selection-Sort</w:t>
-      </w:r>
-    </w:p>
-    <w:p>
-      <w:pPr>
-        <w:pStyle w:val="ListParagraph"/>
-        <w:numPr>
-          <w:ilvl w:val="3"/>
-          <w:numId w:val="1"/>
-        </w:numPr>
-      </w:pPr>
-      <w:r>
-        <w:t>Singleton-Sort</w:t>
-      </w:r>
-    </w:p>
-    <w:p>
-      <w:pPr>
-        <w:pStyle w:val="ListParagraph"/>
-        <w:numPr>
-          <w:ilvl w:val="3"/>
-          <w:numId w:val="1"/>
-        </w:numPr>
-      </w:pPr>
-      <w:r>
-        <w:t>Shell-Sort</w:t>
-      </w:r>
-    </w:p>
-    <w:p>
-      <w:pPr>
-        <w:pStyle w:val="ListParagraph"/>
-        <w:numPr>
-          <w:ilvl w:val="3"/>
-          <w:numId w:val="1"/>
-        </w:numPr>
-      </w:pPr>
-      <w:r>
-        <w:t>Stable-Sort</w:t>
-      </w:r>
-    </w:p>
-    <w:p>
-      <w:pPr>
-        <w:pStyle w:val="ListParagraph"/>
-        <w:numPr>
-          <w:ilvl w:val="3"/>
-          <w:numId w:val="1"/>
-        </w:numPr>
-      </w:pPr>
-      <w:r>
-        <w:t>Tim-Sort</w:t>
-      </w:r>
-    </w:p>
-    <w:p>
-      <w:pPr>
-        <w:pStyle w:val="ListParagraph"/>
-        <w:numPr>
-          <w:ilvl w:val="1"/>
-          <w:numId w:val="1"/>
-        </w:numPr>
-      </w:pPr>
-      <w:r>
-        <w:t>Asymptotic Analysis</w:t>
-      </w:r>
-    </w:p>
-    <w:p>
-      <w:pPr>
-        <w:pStyle w:val="ListParagraph"/>
-        <w:numPr>
-          <w:ilvl w:val="1"/>
-          <w:numId w:val="1"/>
-        </w:numPr>
-      </w:pPr>
-      <w:r>
-        <w:t>Systems</w:t>
-      </w:r>
-    </w:p>
-    <w:p>
-      <w:pPr>
-        <w:pStyle w:val="ListParagraph"/>
-        <w:numPr>
-          <w:ilvl w:val="2"/>
-          <w:numId w:val="1"/>
-        </w:numPr>
-      </w:pPr>
-      <w:r>
-        <w:t>Compilers</w:t>
-      </w:r>
-    </w:p>
-    <w:p>
-      <w:pPr>
-        <w:pStyle w:val="ListParagraph"/>
-        <w:numPr>
-          <w:ilvl w:val="2"/>
-          <w:numId w:val="1"/>
-        </w:numPr>
-      </w:pPr>
-      <w:r>
-        <w:t>Linkers</w:t>
-      </w:r>
-    </w:p>
-    <w:p>
-      <w:pPr>
-        <w:pStyle w:val="ListParagraph"/>
-        <w:numPr>
-          <w:ilvl w:val="2"/>
-          <w:numId w:val="1"/>
-        </w:numPr>
-      </w:pPr>
-      <w:r>
-        <w:t>Loaders</w:t>
-      </w:r>
-    </w:p>
-    <w:p>
-      <w:pPr>
-        <w:pStyle w:val="ListParagraph"/>
-        <w:numPr>
-          <w:ilvl w:val="2"/>
-          <w:numId w:val="1"/>
-        </w:numPr>
-      </w:pPr>
-      <w:r>
-        <w:t>Operating Systems</w:t>
-      </w:r>
-    </w:p>
-    <w:p>
-      <w:pPr>
-        <w:pStyle w:val="ListParagraph"/>
-        <w:numPr>
-          <w:ilvl w:val="1"/>
-          <w:numId w:val="1"/>
-        </w:numPr>
-      </w:pPr>
-      <w:r>
-        <w:t>Specialty</w:t>
-      </w:r>
-    </w:p>
-    <w:p>
-      <w:pPr>
-        <w:pStyle w:val="ListParagraph"/>
-        <w:numPr>
-          <w:ilvl w:val="2"/>
-          <w:numId w:val="1"/>
-        </w:numPr>
-      </w:pPr>
-      <w:r>
-        <w:t>Computational Geometry</w:t>
-      </w:r>
-    </w:p>
-    <w:p>
-      <w:pPr>
-        <w:pStyle w:val="ListParagraph"/>
-        <w:numPr>
-          <w:ilvl w:val="2"/>
-          <w:numId w:val="1"/>
-        </w:numPr>
-      </w:pPr>
-      <w:r>
-        <w:t>Geo-Spatial</w:t>
-      </w:r>
     </w:p>
     <w:sectPr>
       <w:pgSz w:w="12240" w:h="15840"/>
@@ -2723,4 +3840,16 @@
     </a:ext>
   </a:extLst>
 </a:theme>
+</file>
+
+<file path=customXml/item1.xml><?xml version="1.0" encoding="utf-8"?>
+<b:Sources xmlns:b="http://schemas.openxmlformats.org/officeDocument/2006/bibliography" xmlns="http://schemas.openxmlformats.org/officeDocument/2006/bibliography" SelectedStyle="/APASixthEditionOfficeOnline.xsl" StyleName="APA" Version="6"/>
+</file>
+
+<file path=customXml/itemProps1.xml><?xml version="1.0" encoding="utf-8"?>
+<ds:datastoreItem xmlns:ds="http://schemas.openxmlformats.org/officeDocument/2006/customXml" ds:itemID="{F8CF06C2-5DFE-7C47-AC2F-12F4910A7458}">
+  <ds:schemaRefs>
+    <ds:schemaRef ds:uri="http://schemas.openxmlformats.org/officeDocument/2006/bibliography"/>
+  </ds:schemaRefs>
+</ds:datastoreItem>
 </file>
</xml_diff>